<commit_message>
add FormDashBoard, fix DTO , FIX UI changePass ,DAO , BUS
</commit_message>
<xml_diff>
--- a/EnglishExam.docx
+++ b/EnglishExam.docx
@@ -20,48 +20,48 @@
         <w:rPr>
           <w:b w:val="on"/>
         </w:rPr>
-        <w:t>1. Tây đẹp trai đúng k ?</w:t>
-        <w:br/>
-      </w:r>
-    </w:p>
-    <w:p>
-      <w:pPr>
-        <w:ind w:left="400"/>
-      </w:pPr>
-      <w:r>
-        <w:t>A. tay la la toi.</w:t>
-      </w:r>
-    </w:p>
-    <w:p>
-      <w:pPr>
-        <w:ind w:left="400"/>
-      </w:pPr>
-      <w:r>
-        <w:t>B. khong phai toi</w:t>
-      </w:r>
-    </w:p>
-    <w:p>
-      <w:pPr>
-        <w:ind w:left="400"/>
-      </w:pPr>
-      <w:r>
-        <w:t>C. là traidep nhat.</w:t>
-      </w:r>
-    </w:p>
-    <w:p>
-      <w:pPr>
-        <w:ind w:left="400"/>
-      </w:pPr>
-      <w:r>
-        <w:t>D. it gioi</w:t>
-      </w:r>
-    </w:p>
-    <w:p>
-      <w:r>
-        <w:rPr>
-          <w:b w:val="on"/>
-        </w:rPr>
-        <w:t>2. sdfsdgfsdgsdgsd</w:t>
+        <w:t>1. sdfsdgfsdgsdgsd</w:t>
+        <w:br/>
+      </w:r>
+    </w:p>
+    <w:p>
+      <w:pPr>
+        <w:ind w:left="400"/>
+      </w:pPr>
+      <w:r>
+        <w:t>A. tay la la toi.</w:t>
+      </w:r>
+    </w:p>
+    <w:p>
+      <w:pPr>
+        <w:ind w:left="400"/>
+      </w:pPr>
+      <w:r>
+        <w:t>B. khong phai toi</w:t>
+      </w:r>
+    </w:p>
+    <w:p>
+      <w:pPr>
+        <w:ind w:left="400"/>
+      </w:pPr>
+      <w:r>
+        <w:t>C. là traidep nhat.</w:t>
+      </w:r>
+    </w:p>
+    <w:p>
+      <w:pPr>
+        <w:ind w:left="400"/>
+      </w:pPr>
+      <w:r>
+        <w:t>D. it gioi</w:t>
+      </w:r>
+    </w:p>
+    <w:p>
+      <w:r>
+        <w:rPr>
+          <w:b w:val="on"/>
+        </w:rPr>
+        <w:t>2. Tây đẹp trai đúng k ?</w:t>
         <w:br/>
       </w:r>
     </w:p>
@@ -225,89 +225,89 @@
         <w:rPr>
           <w:b w:val="on"/>
         </w:rPr>
-        <w:t>6. hello ai day</w:t>
-        <w:br/>
-      </w:r>
-    </w:p>
-    <w:p>
-      <w:pPr>
-        <w:ind w:left="400"/>
-      </w:pPr>
-      <w:r>
-        <w:t>A. tay la la toi.</w:t>
-      </w:r>
-    </w:p>
-    <w:p>
-      <w:pPr>
-        <w:ind w:left="400"/>
-      </w:pPr>
-      <w:r>
-        <w:t>B. khong phai toi</w:t>
-      </w:r>
-    </w:p>
-    <w:p>
-      <w:pPr>
-        <w:ind w:left="400"/>
-      </w:pPr>
-      <w:r>
-        <w:t>C. là traidep nhat.</w:t>
-      </w:r>
-    </w:p>
-    <w:p>
-      <w:pPr>
-        <w:ind w:left="400"/>
-      </w:pPr>
-      <w:r>
-        <w:t>D. it gioi</w:t>
-      </w:r>
-    </w:p>
-    <w:p>
-      <w:r>
-        <w:rPr>
-          <w:b w:val="on"/>
-        </w:rPr>
-        <w:t>7. IT ?</w:t>
-        <w:br/>
-      </w:r>
-    </w:p>
-    <w:p>
-      <w:pPr>
-        <w:ind w:left="400"/>
-      </w:pPr>
-      <w:r>
-        <w:t>A. tay la la toi.</w:t>
-      </w:r>
-    </w:p>
-    <w:p>
-      <w:pPr>
-        <w:ind w:left="400"/>
-      </w:pPr>
-      <w:r>
-        <w:t>B. khong phai toi</w:t>
-      </w:r>
-    </w:p>
-    <w:p>
-      <w:pPr>
-        <w:ind w:left="400"/>
-      </w:pPr>
-      <w:r>
-        <w:t>C. là traidep nhat.</w:t>
-      </w:r>
-    </w:p>
-    <w:p>
-      <w:pPr>
-        <w:ind w:left="400"/>
-      </w:pPr>
-      <w:r>
-        <w:t>D. it gioi</w:t>
-      </w:r>
-    </w:p>
-    <w:p>
-      <w:r>
-        <w:rPr>
-          <w:b w:val="on"/>
-        </w:rPr>
-        <w:t>8. hoc cnpp ?</w:t>
+        <w:t>6. asfsegfs</w:t>
+        <w:br/>
+      </w:r>
+    </w:p>
+    <w:p>
+      <w:pPr>
+        <w:ind w:left="400"/>
+      </w:pPr>
+      <w:r>
+        <w:t>A. tay la la toi.</w:t>
+      </w:r>
+    </w:p>
+    <w:p>
+      <w:pPr>
+        <w:ind w:left="400"/>
+      </w:pPr>
+      <w:r>
+        <w:t>B. khong phai toi</w:t>
+      </w:r>
+    </w:p>
+    <w:p>
+      <w:pPr>
+        <w:ind w:left="400"/>
+      </w:pPr>
+      <w:r>
+        <w:t>C. là traidep nhat.</w:t>
+      </w:r>
+    </w:p>
+    <w:p>
+      <w:pPr>
+        <w:ind w:left="400"/>
+      </w:pPr>
+      <w:r>
+        <w:t>D. it gioi</w:t>
+      </w:r>
+    </w:p>
+    <w:p>
+      <w:r>
+        <w:rPr>
+          <w:b w:val="on"/>
+        </w:rPr>
+        <w:t>7. hoc cnpp ?</w:t>
+        <w:br/>
+      </w:r>
+    </w:p>
+    <w:p>
+      <w:pPr>
+        <w:ind w:left="400"/>
+      </w:pPr>
+      <w:r>
+        <w:t>A. tay la la toi.</w:t>
+      </w:r>
+    </w:p>
+    <w:p>
+      <w:pPr>
+        <w:ind w:left="400"/>
+      </w:pPr>
+      <w:r>
+        <w:t>B. khong phai toi</w:t>
+      </w:r>
+    </w:p>
+    <w:p>
+      <w:pPr>
+        <w:ind w:left="400"/>
+      </w:pPr>
+      <w:r>
+        <w:t>C. là traidep nhat.</w:t>
+      </w:r>
+    </w:p>
+    <w:p>
+      <w:pPr>
+        <w:ind w:left="400"/>
+      </w:pPr>
+      <w:r>
+        <w:t>D. it gioi</w:t>
+      </w:r>
+    </w:p>
+    <w:p>
+      <w:r>
+        <w:rPr>
+          <w:b w:val="on"/>
+        </w:rPr>
+        <w:t>8. IT ?</w:t>
         <w:br/>
       </w:r>
     </w:p>
@@ -389,7 +389,7 @@
         <w:rPr>
           <w:b w:val="on"/>
         </w:rPr>
-        <w:t>10. hoj cmmp</w:t>
+        <w:t>10. hoc lap trinh web 2 ?</w:t>
         <w:br/>
       </w:r>
     </w:p>

</xml_diff>